<commit_message>
Create NLP Booklet 2 and edit Friends Analysis part 6 and NLP Booklet
</commit_message>
<xml_diff>
--- a/Friends Analysis Part 6.docx
+++ b/Friends Analysis Part 6.docx
@@ -28,7 +28,7 @@
       <w:pPr>
         <w:bidi/>
         <w:rPr>
-          <w:rFonts w:ascii="Vazir" w:hAnsi="Vazir" w:cs="Vazir" w:hint="cs"/>
+          <w:rFonts w:ascii="Vazir" w:hAnsi="Vazir" w:cs="Vazir"/>
           <w:sz w:val="24"/>
           <w:szCs w:val="24"/>
           <w:rtl/>
@@ -115,7 +115,7 @@
       <w:pPr>
         <w:jc w:val="right"/>
         <w:rPr>
-          <w:rFonts w:ascii="Vazir" w:hAnsi="Vazir" w:cs="Vazir" w:hint="cs"/>
+          <w:rFonts w:ascii="Vazir" w:hAnsi="Vazir" w:cs="Vazir"/>
           <w:sz w:val="24"/>
           <w:szCs w:val="24"/>
           <w:rtl/>
@@ -159,7 +159,7 @@
       <w:pPr>
         <w:jc w:val="right"/>
         <w:rPr>
-          <w:rFonts w:ascii="Vazir" w:hAnsi="Vazir" w:cs="Vazir" w:hint="cs"/>
+          <w:rFonts w:ascii="Vazir" w:hAnsi="Vazir" w:cs="Vazir"/>
           <w:sz w:val="24"/>
           <w:szCs w:val="24"/>
           <w:rtl/>
@@ -203,7 +203,7 @@
       <w:pPr>
         <w:jc w:val="right"/>
         <w:rPr>
-          <w:rFonts w:ascii="Vazir" w:hAnsi="Vazir" w:cs="Vazir" w:hint="cs"/>
+          <w:rFonts w:ascii="Vazir" w:hAnsi="Vazir" w:cs="Vazir"/>
           <w:sz w:val="24"/>
           <w:szCs w:val="24"/>
           <w:rtl/>
@@ -247,7 +247,7 @@
       <w:pPr>
         <w:jc w:val="right"/>
         <w:rPr>
-          <w:rFonts w:ascii="Vazir" w:hAnsi="Vazir" w:cs="Vazir" w:hint="cs"/>
+          <w:rFonts w:ascii="Vazir" w:hAnsi="Vazir" w:cs="Vazir"/>
           <w:sz w:val="24"/>
           <w:szCs w:val="24"/>
           <w:rtl/>
@@ -438,7 +438,7 @@
       <w:pPr>
         <w:jc w:val="right"/>
         <w:rPr>
-          <w:rFonts w:ascii="Vazir" w:hAnsi="Vazir" w:cs="Vazir" w:hint="cs"/>
+          <w:rFonts w:ascii="Vazir" w:hAnsi="Vazir" w:cs="Vazir"/>
           <w:sz w:val="24"/>
           <w:szCs w:val="24"/>
           <w:rtl/>
@@ -482,7 +482,7 @@
       <w:pPr>
         <w:jc w:val="right"/>
         <w:rPr>
-          <w:rFonts w:ascii="Vazir" w:hAnsi="Vazir" w:cs="Vazir" w:hint="cs"/>
+          <w:rFonts w:ascii="Vazir" w:hAnsi="Vazir" w:cs="Vazir"/>
           <w:sz w:val="24"/>
           <w:szCs w:val="24"/>
           <w:rtl/>
@@ -613,7 +613,7 @@
       <w:pPr>
         <w:jc w:val="right"/>
         <w:rPr>
-          <w:rFonts w:ascii="Vazir" w:hAnsi="Vazir" w:cs="Vazir" w:hint="cs"/>
+          <w:rFonts w:ascii="Vazir" w:hAnsi="Vazir" w:cs="Vazir"/>
           <w:sz w:val="24"/>
           <w:szCs w:val="24"/>
           <w:rtl/>
@@ -1477,7 +1477,7 @@
       <w:pPr>
         <w:jc w:val="right"/>
         <w:rPr>
-          <w:rFonts w:ascii="Vazir" w:hAnsi="Vazir" w:cs="Vazir" w:hint="cs"/>
+          <w:rFonts w:ascii="Vazir" w:hAnsi="Vazir" w:cs="Vazir"/>
           <w:sz w:val="24"/>
           <w:szCs w:val="24"/>
           <w:rtl/>
@@ -1626,77 +1626,1991 @@
       <w:pPr>
         <w:jc w:val="right"/>
         <w:rPr>
-          <w:rFonts w:ascii="Vazir" w:hAnsi="Vazir" w:cs="Vazir" w:hint="cs"/>
-          <w:sz w:val="24"/>
-          <w:szCs w:val="24"/>
-          <w:rtl/>
-          <w:lang w:bidi="fa-IR"/>
-        </w:rPr>
-      </w:pPr>
-      <w:r>
-        <w:rPr>
-          <w:rFonts w:ascii="Vazir" w:hAnsi="Vazir" w:cs="Vazir" w:hint="cs"/>
-          <w:sz w:val="24"/>
-          <w:szCs w:val="24"/>
-          <w:rtl/>
-          <w:lang w:bidi="fa-IR"/>
-        </w:rPr>
-        <w:t>زود باش، اون قدر ها هم بد نبود. من پیشرو بودم(مسلط بودم</w:t>
+          <w:rFonts w:ascii="Vazir" w:hAnsi="Vazir" w:cs="Vazir"/>
+          <w:sz w:val="24"/>
+          <w:szCs w:val="24"/>
+          <w:rtl/>
+          <w:lang w:bidi="fa-IR"/>
+        </w:rPr>
+      </w:pPr>
+      <w:r>
+        <w:rPr>
+          <w:rFonts w:ascii="Vazir" w:hAnsi="Vazir" w:cs="Vazir" w:hint="cs"/>
+          <w:sz w:val="24"/>
+          <w:szCs w:val="24"/>
+          <w:rtl/>
+          <w:lang w:bidi="fa-IR"/>
+        </w:rPr>
+        <w:t>زود باش، اون قدر ها هم بد نبود. من پیشرو بودم(مسلط بودم)</w:t>
+      </w:r>
+    </w:p>
+    <w:p>
+      <w:pPr>
+        <w:bidi/>
+        <w:jc w:val="right"/>
+        <w:rPr>
+          <w:rFonts w:ascii="Vazir" w:hAnsi="Vazir" w:cs="Vazir"/>
+          <w:sz w:val="24"/>
+          <w:szCs w:val="24"/>
+          <w:lang w:bidi="fa-IR"/>
+        </w:rPr>
+      </w:pPr>
+      <w:r>
+        <w:rPr>
+          <w:rFonts w:ascii="Vazir" w:hAnsi="Vazir" w:cs="Vazir"/>
+          <w:sz w:val="24"/>
+          <w:szCs w:val="24"/>
+          <w:lang w:bidi="fa-IR"/>
+        </w:rPr>
+        <w:t>It was better than the troll thing.at least you got to see my head.</w:t>
+      </w:r>
+    </w:p>
+    <w:p>
+      <w:pPr>
+        <w:jc w:val="right"/>
+        <w:rPr>
+          <w:rFonts w:ascii="Vazir" w:hAnsi="Vazir" w:cs="Vazir" w:hint="cs"/>
+          <w:sz w:val="24"/>
+          <w:szCs w:val="24"/>
+          <w:lang w:bidi="fa-IR"/>
+        </w:rPr>
+      </w:pPr>
+      <w:r>
+        <w:rPr>
+          <w:rFonts w:ascii="Vazir" w:hAnsi="Vazir" w:cs="Vazir" w:hint="cs"/>
+          <w:sz w:val="24"/>
+          <w:szCs w:val="24"/>
+          <w:rtl/>
+          <w:lang w:bidi="fa-IR"/>
+        </w:rPr>
+        <w:t>من بهتر از چیزایی ترولی و هیولایی بودم. حداقل باید سرمو میدیدی</w:t>
+      </w:r>
+    </w:p>
+    <w:p>
+      <w:pPr>
+        <w:bidi/>
+        <w:jc w:val="right"/>
+        <w:rPr>
+          <w:rFonts w:ascii="Vazir" w:hAnsi="Vazir" w:cs="Vazir"/>
+          <w:sz w:val="24"/>
+          <w:szCs w:val="24"/>
+          <w:lang w:bidi="fa-IR"/>
+        </w:rPr>
+      </w:pPr>
+      <w:r>
+        <w:rPr>
+          <w:rFonts w:ascii="Vazir" w:hAnsi="Vazir" w:cs="Vazir"/>
+          <w:sz w:val="24"/>
+          <w:szCs w:val="24"/>
+          <w:lang w:bidi="fa-IR"/>
+        </w:rPr>
+        <w:t>You`re right.we saw your head</w:t>
+      </w:r>
+    </w:p>
+    <w:p>
+      <w:pPr>
+        <w:jc w:val="right"/>
+        <w:rPr>
+          <w:rFonts w:ascii="Vazir" w:hAnsi="Vazir" w:cs="Vazir" w:hint="cs"/>
+          <w:sz w:val="24"/>
+          <w:szCs w:val="24"/>
+          <w:rtl/>
+          <w:lang w:bidi="fa-IR"/>
+        </w:rPr>
+      </w:pPr>
+      <w:r>
+        <w:rPr>
+          <w:rFonts w:ascii="Vazir" w:hAnsi="Vazir" w:cs="Vazir" w:hint="cs"/>
+          <w:sz w:val="24"/>
+          <w:szCs w:val="24"/>
+          <w:rtl/>
+          <w:lang w:bidi="fa-IR"/>
+        </w:rPr>
+        <w:t>تو درست میگی،سرتو دیدیم</w:t>
+      </w:r>
+    </w:p>
+    <w:p>
+      <w:pPr>
+        <w:bidi/>
+        <w:jc w:val="right"/>
+        <w:rPr>
+          <w:rFonts w:ascii="Vazir" w:hAnsi="Vazir" w:cs="Vazir"/>
+          <w:sz w:val="24"/>
+          <w:szCs w:val="24"/>
+          <w:lang w:bidi="fa-IR"/>
+        </w:rPr>
+      </w:pPr>
+      <w:r>
+        <w:rPr>
+          <w:rFonts w:ascii="Vazir" w:hAnsi="Vazir" w:cs="Vazir"/>
+          <w:sz w:val="24"/>
+          <w:szCs w:val="24"/>
+          <w:lang w:bidi="fa-IR"/>
+        </w:rPr>
+        <w:t>Seh said yes!She said yes</w:t>
+      </w:r>
+    </w:p>
+    <w:p>
+      <w:pPr>
+        <w:jc w:val="right"/>
+        <w:rPr>
+          <w:rFonts w:ascii="Vazir" w:hAnsi="Vazir" w:cs="Vazir" w:hint="cs"/>
+          <w:sz w:val="24"/>
+          <w:szCs w:val="24"/>
+          <w:rtl/>
+          <w:lang w:bidi="fa-IR"/>
+        </w:rPr>
+      </w:pPr>
+      <w:r>
+        <w:rPr>
+          <w:rFonts w:ascii="Vazir" w:hAnsi="Vazir" w:cs="Vazir" w:hint="cs"/>
+          <w:sz w:val="24"/>
+          <w:szCs w:val="24"/>
+          <w:rtl/>
+          <w:lang w:bidi="fa-IR"/>
+        </w:rPr>
+        <w:t>اون گفت بله! اون گفت بله</w:t>
+      </w:r>
+    </w:p>
+    <w:p>
+      <w:pPr>
+        <w:bidi/>
+        <w:jc w:val="right"/>
+        <w:rPr>
+          <w:rFonts w:ascii="Vazir" w:hAnsi="Vazir" w:cs="Vazir"/>
+          <w:sz w:val="24"/>
+          <w:szCs w:val="24"/>
+          <w:rtl/>
+          <w:lang w:bidi="fa-IR"/>
+        </w:rPr>
+      </w:pPr>
+      <w:r>
+        <w:rPr>
+          <w:rFonts w:ascii="Vazir" w:hAnsi="Vazir" w:cs="Vazir"/>
+          <w:sz w:val="24"/>
+          <w:szCs w:val="24"/>
+          <w:lang w:bidi="fa-IR"/>
+        </w:rPr>
+        <w:t>Awful play, man! Whoa!</w:t>
+      </w:r>
+    </w:p>
+    <w:p>
+      <w:pPr>
+        <w:jc w:val="right"/>
+        <w:rPr>
+          <w:rFonts w:ascii="Vazir" w:hAnsi="Vazir" w:cs="Vazir"/>
+          <w:sz w:val="24"/>
+          <w:szCs w:val="24"/>
+          <w:lang w:bidi="fa-IR"/>
+        </w:rPr>
+      </w:pPr>
+      <w:r>
+        <w:rPr>
+          <w:rFonts w:ascii="Vazir" w:hAnsi="Vazir" w:cs="Vazir" w:hint="cs"/>
+          <w:sz w:val="24"/>
+          <w:szCs w:val="24"/>
+          <w:rtl/>
+          <w:lang w:bidi="fa-IR"/>
+        </w:rPr>
+        <w:t>بازی مضخرفی بود، مرد! واوووو!</w:t>
+      </w:r>
+    </w:p>
+    <w:p>
+      <w:pPr>
+        <w:bidi/>
+        <w:jc w:val="right"/>
+        <w:rPr>
+          <w:rFonts w:ascii="Vazir" w:hAnsi="Vazir" w:cs="Vazir"/>
+          <w:sz w:val="24"/>
+          <w:szCs w:val="24"/>
+          <w:lang w:bidi="fa-IR"/>
+        </w:rPr>
+      </w:pPr>
+      <w:r>
+        <w:rPr>
+          <w:rFonts w:ascii="Vazir" w:hAnsi="Vazir" w:cs="Vazir"/>
+          <w:sz w:val="24"/>
+          <w:szCs w:val="24"/>
+          <w:lang w:bidi="fa-IR"/>
+        </w:rPr>
+        <w:t>Her name is Aurora. She is Italian and she pronounces my name “Chandler”.</w:t>
+      </w:r>
+    </w:p>
+    <w:p>
+      <w:pPr>
+        <w:jc w:val="right"/>
+        <w:rPr>
+          <w:rFonts w:ascii="Vazir" w:hAnsi="Vazir" w:cs="Vazir"/>
+          <w:sz w:val="24"/>
+          <w:szCs w:val="24"/>
+          <w:rtl/>
+          <w:lang w:bidi="fa-IR"/>
+        </w:rPr>
+      </w:pPr>
+      <w:r>
+        <w:rPr>
+          <w:rFonts w:ascii="Vazir" w:hAnsi="Vazir" w:cs="Vazir" w:hint="cs"/>
+          <w:sz w:val="24"/>
+          <w:szCs w:val="24"/>
+          <w:rtl/>
+          <w:lang w:bidi="fa-IR"/>
+        </w:rPr>
+        <w:t>اسمش آورا ست. اون ایتالیایی عه و اسم منو چندلر تلفظ کرد.</w:t>
+      </w:r>
+    </w:p>
+    <w:p>
+      <w:pPr>
+        <w:bidi/>
+        <w:jc w:val="right"/>
+        <w:rPr>
+          <w:rFonts w:ascii="Vazir" w:hAnsi="Vazir" w:cs="Vazir"/>
+          <w:sz w:val="24"/>
+          <w:szCs w:val="24"/>
+          <w:rtl/>
+          <w:lang w:bidi="fa-IR"/>
+        </w:rPr>
+      </w:pPr>
+      <w:r>
+        <w:rPr>
+          <w:rFonts w:ascii="Vazir" w:hAnsi="Vazir" w:cs="Vazir"/>
+          <w:sz w:val="24"/>
+          <w:szCs w:val="24"/>
+          <w:lang w:bidi="fa-IR"/>
+        </w:rPr>
+        <w:t>I like that better.the usher gave me this to give to you</w:t>
+      </w:r>
+    </w:p>
+    <w:p>
+      <w:pPr>
+        <w:jc w:val="right"/>
+        <w:rPr>
+          <w:rFonts w:ascii="Vazir" w:hAnsi="Vazir" w:cs="Vazir"/>
+          <w:sz w:val="24"/>
+          <w:szCs w:val="24"/>
+          <w:lang w:bidi="fa-IR"/>
+        </w:rPr>
+      </w:pPr>
+      <w:r>
+        <w:rPr>
+          <w:rFonts w:ascii="Vazir" w:hAnsi="Vazir" w:cs="Vazir" w:hint="cs"/>
+          <w:sz w:val="24"/>
+          <w:szCs w:val="24"/>
+          <w:rtl/>
+          <w:lang w:bidi="fa-IR"/>
+        </w:rPr>
+        <w:t>از اون بیشتر خوشم میاد.راهنما سینما یا تئاتر(کسی که تماشاچی و غیره را به صندلی خود راهنمایی می کند) اینو داد تا بدم به تو.</w:t>
+      </w:r>
+    </w:p>
+    <w:p>
+      <w:pPr>
+        <w:bidi/>
+        <w:jc w:val="right"/>
+        <w:rPr>
+          <w:rFonts w:ascii="Vazir" w:hAnsi="Vazir" w:cs="Vazir"/>
+          <w:sz w:val="24"/>
+          <w:szCs w:val="24"/>
+          <w:rtl/>
+          <w:lang w:bidi="fa-IR"/>
+        </w:rPr>
+      </w:pPr>
+      <w:r>
+        <w:rPr>
+          <w:rFonts w:ascii="Vazir" w:hAnsi="Vazir" w:cs="Vazir"/>
+          <w:sz w:val="24"/>
+          <w:szCs w:val="24"/>
+          <w:lang w:bidi="fa-IR"/>
+        </w:rPr>
+        <w:t>What is it?the Estelle Leonard Talent Agency.</w:t>
+      </w:r>
+    </w:p>
+    <w:p>
+      <w:pPr>
+        <w:jc w:val="right"/>
+        <w:rPr>
+          <w:rFonts w:ascii="Vazir" w:hAnsi="Vazir" w:cs="Vazir"/>
+          <w:sz w:val="24"/>
+          <w:szCs w:val="24"/>
+          <w:lang w:bidi="fa-IR"/>
+        </w:rPr>
+      </w:pPr>
+      <w:r>
+        <w:rPr>
+          <w:rFonts w:ascii="Vazir" w:hAnsi="Vazir" w:cs="Vazir" w:hint="cs"/>
+          <w:sz w:val="24"/>
+          <w:szCs w:val="24"/>
+          <w:rtl/>
+          <w:lang w:bidi="fa-IR"/>
+        </w:rPr>
+        <w:t>این چیه؟ آژانس استعداد های درخشان استل لئونارد.</w:t>
+      </w:r>
+    </w:p>
+    <w:p>
+      <w:pPr>
+        <w:bidi/>
+        <w:jc w:val="right"/>
+        <w:rPr>
+          <w:rFonts w:ascii="Vazir" w:hAnsi="Vazir" w:cs="Vazir"/>
+          <w:sz w:val="24"/>
+          <w:szCs w:val="24"/>
+          <w:rtl/>
+          <w:lang w:bidi="fa-IR"/>
+        </w:rPr>
+      </w:pPr>
+      <w:r>
+        <w:rPr>
+          <w:rFonts w:ascii="Vazir" w:hAnsi="Vazir" w:cs="Vazir"/>
+          <w:sz w:val="24"/>
+          <w:szCs w:val="24"/>
+          <w:lang w:bidi="fa-IR"/>
+        </w:rPr>
+        <w:t>An agency left me its card.Maybe they wanna sign me</w:t>
+      </w:r>
+    </w:p>
+    <w:p>
+      <w:pPr>
+        <w:jc w:val="right"/>
+        <w:rPr>
+          <w:rFonts w:ascii="Vazir" w:hAnsi="Vazir" w:cs="Vazir" w:hint="cs"/>
+          <w:sz w:val="24"/>
+          <w:szCs w:val="24"/>
+          <w:rtl/>
+          <w:lang w:bidi="fa-IR"/>
+        </w:rPr>
+      </w:pPr>
+      <w:r>
+        <w:rPr>
+          <w:rFonts w:ascii="Vazir" w:hAnsi="Vazir" w:cs="Vazir" w:hint="cs"/>
+          <w:sz w:val="24"/>
+          <w:szCs w:val="24"/>
+          <w:rtl/>
+          <w:lang w:bidi="fa-IR"/>
+        </w:rPr>
+        <w:t>یه آزانس کارتش رو برای من گذاشت. شاید میخوان باهام قرارداد ببندن.</w:t>
+      </w:r>
+    </w:p>
+    <w:p>
+      <w:pPr>
+        <w:bidi/>
+        <w:jc w:val="right"/>
+        <w:rPr>
+          <w:rFonts w:ascii="Vazir" w:hAnsi="Vazir" w:cs="Vazir"/>
+          <w:sz w:val="24"/>
+          <w:szCs w:val="24"/>
+          <w:lang w:bidi="fa-IR"/>
+        </w:rPr>
+      </w:pPr>
+      <w:r>
+        <w:rPr>
+          <w:rFonts w:ascii="Vazir" w:hAnsi="Vazir" w:cs="Vazir"/>
+          <w:sz w:val="24"/>
+          <w:szCs w:val="24"/>
+          <w:lang w:bidi="fa-IR"/>
+        </w:rPr>
+        <w:t>Based on this play?</w:t>
+      </w:r>
+    </w:p>
+    <w:p>
+      <w:pPr>
+        <w:jc w:val="right"/>
+        <w:rPr>
+          <w:rFonts w:ascii="Vazir" w:hAnsi="Vazir" w:cs="Vazir"/>
+          <w:sz w:val="24"/>
+          <w:szCs w:val="24"/>
+          <w:rtl/>
+          <w:lang w:bidi="fa-IR"/>
+        </w:rPr>
+      </w:pPr>
+      <w:r>
+        <w:rPr>
+          <w:rFonts w:ascii="Vazir" w:hAnsi="Vazir" w:cs="Vazir" w:hint="cs"/>
+          <w:sz w:val="24"/>
+          <w:szCs w:val="24"/>
+          <w:rtl/>
+          <w:lang w:bidi="fa-IR"/>
+        </w:rPr>
+        <w:lastRenderedPageBreak/>
+        <w:t>باسه این اجرا؟(بر پایه این اجرا؟)</w:t>
+      </w:r>
+    </w:p>
+    <w:p>
+      <w:pPr>
+        <w:bidi/>
+        <w:jc w:val="right"/>
+        <w:rPr>
+          <w:rFonts w:ascii="Vazir" w:hAnsi="Vazir" w:cs="Vazir"/>
+          <w:sz w:val="24"/>
+          <w:szCs w:val="24"/>
+          <w:lang w:bidi="fa-IR"/>
+        </w:rPr>
+      </w:pPr>
+      <w:r>
+        <w:rPr>
+          <w:rFonts w:ascii="Vazir" w:hAnsi="Vazir" w:cs="Vazir"/>
+          <w:sz w:val="24"/>
+          <w:szCs w:val="24"/>
+          <w:lang w:bidi="fa-IR"/>
+        </w:rPr>
+        <w:t>Based on this play!</w:t>
+      </w:r>
+    </w:p>
+    <w:p>
+      <w:pPr>
+        <w:jc w:val="right"/>
+        <w:rPr>
+          <w:rFonts w:ascii="Vazir" w:hAnsi="Vazir" w:cs="Vazir"/>
+          <w:sz w:val="24"/>
+          <w:szCs w:val="24"/>
+          <w:rtl/>
+          <w:lang w:bidi="fa-IR"/>
+        </w:rPr>
+      </w:pPr>
+      <w:r>
+        <w:rPr>
+          <w:rFonts w:ascii="Vazir" w:hAnsi="Vazir" w:cs="Vazir" w:hint="cs"/>
+          <w:sz w:val="24"/>
+          <w:szCs w:val="24"/>
+          <w:rtl/>
+          <w:lang w:bidi="fa-IR"/>
+        </w:rPr>
+        <w:t>بر پایه این اجرا!</w:t>
+      </w:r>
+    </w:p>
+    <w:p>
+      <w:pPr>
+        <w:bidi/>
+        <w:jc w:val="right"/>
+        <w:rPr>
+          <w:rFonts w:ascii="Vazir" w:hAnsi="Vazir" w:cs="Vazir"/>
+          <w:sz w:val="24"/>
+          <w:szCs w:val="24"/>
+          <w:lang w:bidi="fa-IR"/>
+        </w:rPr>
+      </w:pPr>
+      <w:r>
+        <w:rPr>
+          <w:rFonts w:ascii="Vazir" w:hAnsi="Vazir" w:cs="Vazir"/>
+          <w:sz w:val="24"/>
+          <w:szCs w:val="24"/>
+          <w:lang w:bidi="fa-IR"/>
+        </w:rPr>
+        <w:t>Hey kids!</w:t>
+      </w:r>
+    </w:p>
+    <w:p>
+      <w:pPr>
+        <w:jc w:val="right"/>
+        <w:rPr>
+          <w:rFonts w:ascii="Vazir" w:hAnsi="Vazir" w:cs="Vazir" w:hint="cs"/>
+          <w:sz w:val="24"/>
+          <w:szCs w:val="24"/>
+          <w:rtl/>
+          <w:lang w:bidi="fa-IR"/>
+        </w:rPr>
+      </w:pPr>
+      <w:r>
+        <w:rPr>
+          <w:rFonts w:ascii="Vazir" w:hAnsi="Vazir" w:cs="Vazir" w:hint="cs"/>
+          <w:sz w:val="24"/>
+          <w:szCs w:val="24"/>
+          <w:rtl/>
+          <w:lang w:bidi="fa-IR"/>
+        </w:rPr>
+        <w:t>سلام بچه ها!</w:t>
+      </w:r>
+    </w:p>
+    <w:p>
+      <w:pPr>
+        <w:bidi/>
+        <w:jc w:val="right"/>
+        <w:rPr>
+          <w:rFonts w:ascii="Vazir" w:hAnsi="Vazir" w:cs="Vazir"/>
+          <w:sz w:val="24"/>
+          <w:szCs w:val="24"/>
+          <w:rtl/>
+          <w:lang w:bidi="fa-IR"/>
+        </w:rPr>
+      </w:pPr>
+      <w:r>
+        <w:rPr>
+          <w:rFonts w:ascii="Vazir" w:hAnsi="Vazir" w:cs="Vazir"/>
+          <w:sz w:val="24"/>
+          <w:szCs w:val="24"/>
+          <w:lang w:bidi="fa-IR"/>
+        </w:rPr>
+        <w:t>No, because this line is passion, and this is just a line</w:t>
+      </w:r>
+    </w:p>
+    <w:p>
+      <w:pPr>
+        <w:jc w:val="right"/>
+        <w:rPr>
+          <w:rFonts w:ascii="Vazir" w:hAnsi="Vazir" w:cs="Vazir"/>
+          <w:sz w:val="24"/>
+          <w:szCs w:val="24"/>
+          <w:lang w:bidi="fa-IR"/>
+        </w:rPr>
+      </w:pPr>
+      <w:r>
+        <w:rPr>
+          <w:rFonts w:ascii="Vazir" w:hAnsi="Vazir" w:cs="Vazir" w:hint="cs"/>
+          <w:sz w:val="24"/>
+          <w:szCs w:val="24"/>
+          <w:rtl/>
+          <w:lang w:bidi="fa-IR"/>
+        </w:rPr>
+        <w:t>نه، چون این خط عشق( شهوت) عه، و این فقط یک خطه</w:t>
+      </w:r>
+    </w:p>
+    <w:p>
+      <w:pPr>
+        <w:bidi/>
+        <w:jc w:val="right"/>
+        <w:rPr>
+          <w:rFonts w:ascii="Vazir" w:hAnsi="Vazir" w:cs="Vazir"/>
+          <w:sz w:val="24"/>
+          <w:szCs w:val="24"/>
+          <w:lang w:bidi="fa-IR"/>
+        </w:rPr>
+      </w:pPr>
+      <w:r>
+        <w:rPr>
+          <w:rFonts w:ascii="Vazir" w:hAnsi="Vazir" w:cs="Vazir"/>
+          <w:sz w:val="24"/>
+          <w:szCs w:val="24"/>
+          <w:lang w:bidi="fa-IR"/>
+        </w:rPr>
+        <w:t>I`ve been here seven seconds, and you have`nt asked me how my date went.</w:t>
+      </w:r>
+    </w:p>
+    <w:p>
+      <w:pPr>
+        <w:jc w:val="right"/>
+        <w:rPr>
+          <w:rFonts w:ascii="Vazir" w:hAnsi="Vazir" w:cs="Vazir" w:hint="cs"/>
+          <w:sz w:val="24"/>
+          <w:szCs w:val="24"/>
+          <w:rtl/>
+          <w:lang w:bidi="fa-IR"/>
+        </w:rPr>
+      </w:pPr>
+      <w:r>
+        <w:rPr>
+          <w:rFonts w:ascii="Vazir" w:hAnsi="Vazir" w:cs="Vazir" w:hint="cs"/>
+          <w:sz w:val="24"/>
+          <w:szCs w:val="24"/>
+          <w:rtl/>
+          <w:lang w:bidi="fa-IR"/>
+        </w:rPr>
+        <w:t>من هفت ثانیه ست اینجام و شما نمی پرسین که قرارت چطور گذشت</w:t>
+      </w:r>
+    </w:p>
+    <w:p>
+      <w:pPr>
+        <w:bidi/>
+        <w:jc w:val="right"/>
+        <w:rPr>
+          <w:rFonts w:ascii="Vazir" w:hAnsi="Vazir" w:cs="Vazir"/>
+          <w:sz w:val="24"/>
+          <w:szCs w:val="24"/>
+          <w:lang w:bidi="fa-IR"/>
+        </w:rPr>
+      </w:pPr>
+      <w:r>
+        <w:rPr>
+          <w:rFonts w:ascii="Vazir" w:hAnsi="Vazir" w:cs="Vazir"/>
+          <w:sz w:val="24"/>
+          <w:szCs w:val="24"/>
+          <w:lang w:bidi="fa-IR"/>
+        </w:rPr>
+        <w:t>How was your date, Chandler?</w:t>
+      </w:r>
+    </w:p>
+    <w:p>
+      <w:pPr>
+        <w:jc w:val="right"/>
+        <w:rPr>
+          <w:rFonts w:ascii="Vazir" w:hAnsi="Vazir" w:cs="Vazir"/>
+          <w:sz w:val="24"/>
+          <w:szCs w:val="24"/>
+          <w:rtl/>
+          <w:lang w:bidi="fa-IR"/>
+        </w:rPr>
+      </w:pPr>
+      <w:r>
+        <w:rPr>
+          <w:rFonts w:ascii="Vazir" w:hAnsi="Vazir" w:cs="Vazir" w:hint="cs"/>
+          <w:sz w:val="24"/>
+          <w:szCs w:val="24"/>
+          <w:rtl/>
+          <w:lang w:bidi="fa-IR"/>
+        </w:rPr>
+        <w:t>قرارت چطور بود چندلر؟</w:t>
+      </w:r>
+    </w:p>
+    <w:p>
+      <w:pPr>
+        <w:bidi/>
+        <w:jc w:val="right"/>
+        <w:rPr>
+          <w:rFonts w:ascii="Vazir" w:hAnsi="Vazir" w:cs="Vazir"/>
+          <w:sz w:val="24"/>
+          <w:szCs w:val="24"/>
+          <w:lang w:bidi="fa-IR"/>
+        </w:rPr>
+      </w:pPr>
+      <w:r>
+        <w:rPr>
+          <w:rFonts w:ascii="Vazir" w:hAnsi="Vazir" w:cs="Vazir"/>
+          <w:sz w:val="24"/>
+          <w:szCs w:val="24"/>
+          <w:lang w:bidi="fa-IR"/>
+        </w:rPr>
+        <w:t>It was unbelievable!</w:t>
+      </w:r>
+    </w:p>
+    <w:p>
+      <w:pPr>
+        <w:jc w:val="right"/>
+        <w:rPr>
+          <w:rFonts w:ascii="Vazir" w:hAnsi="Vazir" w:cs="Vazir"/>
+          <w:sz w:val="24"/>
+          <w:szCs w:val="24"/>
+          <w:rtl/>
+          <w:lang w:bidi="fa-IR"/>
+        </w:rPr>
+      </w:pPr>
+      <w:r>
+        <w:rPr>
+          <w:rFonts w:ascii="Vazir" w:hAnsi="Vazir" w:cs="Vazir" w:hint="cs"/>
+          <w:sz w:val="24"/>
+          <w:szCs w:val="24"/>
+          <w:rtl/>
+          <w:lang w:bidi="fa-IR"/>
+        </w:rPr>
+        <w:t>این غیر قابل باور بود!</w:t>
+      </w:r>
+    </w:p>
+    <w:p>
+      <w:pPr>
+        <w:bidi/>
+        <w:jc w:val="right"/>
+        <w:rPr>
+          <w:rFonts w:ascii="Vazir" w:hAnsi="Vazir" w:cs="Vazir"/>
+          <w:sz w:val="24"/>
+          <w:szCs w:val="24"/>
+          <w:lang w:bidi="fa-IR"/>
+        </w:rPr>
+      </w:pPr>
+      <w:r>
+        <w:rPr>
+          <w:rFonts w:ascii="Vazir" w:hAnsi="Vazir" w:cs="Vazir"/>
+          <w:sz w:val="24"/>
+          <w:szCs w:val="24"/>
+          <w:lang w:bidi="fa-IR"/>
+        </w:rPr>
+        <w:t>I`ve never met anyone like her.she`s had the most amazing life!</w:t>
+      </w:r>
+    </w:p>
+    <w:p>
+      <w:pPr>
+        <w:jc w:val="right"/>
+        <w:rPr>
+          <w:rFonts w:ascii="Vazir" w:hAnsi="Vazir" w:cs="Vazir"/>
+          <w:sz w:val="24"/>
+          <w:szCs w:val="24"/>
+          <w:rtl/>
+          <w:lang w:bidi="fa-IR"/>
+        </w:rPr>
+      </w:pPr>
+      <w:r>
+        <w:rPr>
+          <w:rFonts w:ascii="Vazir" w:hAnsi="Vazir" w:cs="Vazir" w:hint="cs"/>
+          <w:sz w:val="24"/>
+          <w:szCs w:val="24"/>
+          <w:rtl/>
+          <w:lang w:bidi="fa-IR"/>
+        </w:rPr>
+        <w:t>هرگز با هیچ کسی مثل اون ملاقات نکرده بودم.اون شگفت انگیز ترین زندگی را داشت!</w:t>
+      </w:r>
+    </w:p>
+    <w:p>
+      <w:pPr>
+        <w:bidi/>
+        <w:jc w:val="right"/>
+        <w:rPr>
+          <w:rFonts w:ascii="Vazir" w:hAnsi="Vazir" w:cs="Vazir"/>
+          <w:sz w:val="24"/>
+          <w:szCs w:val="24"/>
+          <w:lang w:bidi="fa-IR"/>
+        </w:rPr>
+      </w:pPr>
+      <w:r>
+        <w:rPr>
+          <w:rFonts w:ascii="Vazir" w:hAnsi="Vazir" w:cs="Vazir"/>
+          <w:sz w:val="24"/>
+          <w:szCs w:val="24"/>
+          <w:lang w:bidi="fa-IR"/>
+        </w:rPr>
+        <w:t>She was int the Israeli army.</w:t>
+      </w:r>
+    </w:p>
+    <w:p>
+      <w:pPr>
+        <w:jc w:val="right"/>
+        <w:rPr>
+          <w:rFonts w:ascii="Vazir" w:hAnsi="Vazir" w:cs="Vazir" w:hint="cs"/>
+          <w:sz w:val="24"/>
+          <w:szCs w:val="24"/>
+          <w:rtl/>
+          <w:lang w:bidi="fa-IR"/>
+        </w:rPr>
+      </w:pPr>
+      <w:r>
+        <w:rPr>
+          <w:rFonts w:ascii="Vazir" w:hAnsi="Vazir" w:cs="Vazir" w:hint="cs"/>
+          <w:sz w:val="24"/>
+          <w:szCs w:val="24"/>
+          <w:rtl/>
+          <w:lang w:bidi="fa-IR"/>
+        </w:rPr>
+        <w:t>اون توی ارتش اسرائیلی بود.</w:t>
+      </w:r>
+    </w:p>
+    <w:p>
+      <w:pPr>
+        <w:bidi/>
+        <w:jc w:val="right"/>
+        <w:rPr>
+          <w:rFonts w:ascii="Vazir" w:hAnsi="Vazir" w:cs="Vazir"/>
+          <w:sz w:val="24"/>
+          <w:szCs w:val="24"/>
+          <w:rtl/>
+          <w:lang w:bidi="fa-IR"/>
+        </w:rPr>
+      </w:pPr>
+      <w:r>
+        <w:rPr>
+          <w:rFonts w:ascii="Vazir" w:hAnsi="Vazir" w:cs="Vazir"/>
+          <w:sz w:val="24"/>
+          <w:szCs w:val="24"/>
+          <w:lang w:bidi="fa-IR"/>
+        </w:rPr>
+        <w:t>None of the bullets hit the engine block</w:t>
+      </w:r>
+    </w:p>
+    <w:p>
+      <w:pPr>
+        <w:jc w:val="right"/>
+        <w:rPr>
+          <w:rFonts w:ascii="Vazir" w:hAnsi="Vazir" w:cs="Vazir"/>
+          <w:sz w:val="24"/>
+          <w:szCs w:val="24"/>
+          <w:lang w:bidi="fa-IR"/>
+        </w:rPr>
+      </w:pPr>
+      <w:r>
+        <w:rPr>
+          <w:rFonts w:ascii="Vazir" w:hAnsi="Vazir" w:cs="Vazir" w:hint="cs"/>
+          <w:sz w:val="24"/>
+          <w:szCs w:val="24"/>
+          <w:rtl/>
+          <w:lang w:bidi="fa-IR"/>
+        </w:rPr>
+        <w:t>هیچ کدوم از گلوله ها به بدنه موتور ماشین اصابت نکرد</w:t>
+      </w:r>
+    </w:p>
+    <w:p>
+      <w:pPr>
+        <w:bidi/>
+        <w:jc w:val="right"/>
+        <w:rPr>
+          <w:rFonts w:ascii="Vazir" w:hAnsi="Vazir" w:cs="Vazir"/>
+          <w:sz w:val="24"/>
+          <w:szCs w:val="24"/>
+          <w:rtl/>
+          <w:lang w:bidi="fa-IR"/>
+        </w:rPr>
+      </w:pPr>
+      <w:r>
+        <w:rPr>
+          <w:rFonts w:ascii="Vazir" w:hAnsi="Vazir" w:cs="Vazir"/>
+          <w:sz w:val="24"/>
+          <w:szCs w:val="24"/>
+          <w:lang w:bidi="fa-IR"/>
+        </w:rPr>
+        <w:t>So we made it to the border.</w:t>
+      </w:r>
+    </w:p>
+    <w:p>
+      <w:pPr>
+        <w:jc w:val="right"/>
+        <w:rPr>
+          <w:rFonts w:ascii="Vazir" w:hAnsi="Vazir" w:cs="Vazir"/>
+          <w:sz w:val="24"/>
+          <w:szCs w:val="24"/>
+          <w:lang w:bidi="fa-IR"/>
+        </w:rPr>
+      </w:pPr>
+      <w:r>
+        <w:rPr>
+          <w:rFonts w:ascii="Vazir" w:hAnsi="Vazir" w:cs="Vazir" w:hint="cs"/>
+          <w:sz w:val="24"/>
+          <w:szCs w:val="24"/>
+          <w:rtl/>
+          <w:lang w:bidi="fa-IR"/>
+        </w:rPr>
+        <w:t>پس ما تو مرز ساختیمش</w:t>
+      </w:r>
+    </w:p>
+    <w:p>
+      <w:pPr>
+        <w:bidi/>
+        <w:jc w:val="right"/>
+        <w:rPr>
+          <w:rFonts w:ascii="Vazir" w:hAnsi="Vazir" w:cs="Vazir"/>
+          <w:sz w:val="24"/>
+          <w:szCs w:val="24"/>
+          <w:rtl/>
+          <w:lang w:bidi="fa-IR"/>
+        </w:rPr>
+      </w:pPr>
+      <w:r>
+        <w:rPr>
+          <w:rFonts w:ascii="Vazir" w:hAnsi="Vazir" w:cs="Vazir"/>
+          <w:sz w:val="24"/>
+          <w:szCs w:val="24"/>
+          <w:lang w:bidi="fa-IR"/>
+        </w:rPr>
+        <w:t>But just barely and...I</w:t>
+      </w:r>
+    </w:p>
+    <w:p>
+      <w:pPr>
+        <w:jc w:val="right"/>
+        <w:rPr>
+          <w:rFonts w:ascii="Vazir" w:hAnsi="Vazir" w:cs="Vazir"/>
+          <w:sz w:val="24"/>
+          <w:szCs w:val="24"/>
+          <w:lang w:bidi="fa-IR"/>
+        </w:rPr>
+      </w:pPr>
+      <w:r>
+        <w:rPr>
+          <w:rFonts w:ascii="Vazir" w:hAnsi="Vazir" w:cs="Vazir" w:hint="cs"/>
+          <w:sz w:val="24"/>
+          <w:szCs w:val="24"/>
+          <w:rtl/>
+          <w:lang w:bidi="fa-IR"/>
+        </w:rPr>
+        <w:t>اما به سختی و...</w:t>
+      </w:r>
+    </w:p>
+    <w:p>
+      <w:pPr>
+        <w:bidi/>
+        <w:jc w:val="right"/>
+        <w:rPr>
+          <w:rFonts w:ascii="Vazir" w:hAnsi="Vazir" w:cs="Vazir"/>
+          <w:sz w:val="24"/>
+          <w:szCs w:val="24"/>
+          <w:lang w:bidi="fa-IR"/>
+        </w:rPr>
+      </w:pPr>
+      <w:r>
+        <w:rPr>
+          <w:rFonts w:ascii="Vazir" w:hAnsi="Vazir" w:cs="Vazir"/>
+          <w:sz w:val="24"/>
+          <w:szCs w:val="24"/>
+          <w:lang w:bidi="fa-IR"/>
+        </w:rPr>
+        <w:lastRenderedPageBreak/>
+        <w:t>I`ve been talking about myself all night long.I`m sorry.</w:t>
+      </w:r>
+    </w:p>
+    <w:p>
+      <w:pPr>
+        <w:jc w:val="right"/>
+        <w:rPr>
+          <w:rFonts w:ascii="Vazir" w:hAnsi="Vazir" w:cs="Vazir"/>
+          <w:sz w:val="24"/>
+          <w:szCs w:val="24"/>
+          <w:lang w:bidi="fa-IR"/>
+        </w:rPr>
+      </w:pPr>
+      <w:r>
+        <w:rPr>
+          <w:rFonts w:ascii="Vazir" w:hAnsi="Vazir" w:cs="Vazir" w:hint="cs"/>
+          <w:sz w:val="24"/>
+          <w:szCs w:val="24"/>
+          <w:rtl/>
+          <w:lang w:bidi="fa-IR"/>
+        </w:rPr>
+        <w:t>من کل طول شب رو راجع به خودم حرف زدم معذرت میخوام</w:t>
+      </w:r>
+    </w:p>
+    <w:p>
+      <w:pPr>
+        <w:bidi/>
+        <w:jc w:val="right"/>
+        <w:rPr>
+          <w:rFonts w:ascii="Vazir" w:hAnsi="Vazir" w:cs="Vazir"/>
+          <w:sz w:val="24"/>
+          <w:szCs w:val="24"/>
+          <w:lang w:bidi="fa-IR"/>
+        </w:rPr>
+      </w:pPr>
+      <w:r>
+        <w:rPr>
+          <w:rFonts w:ascii="Vazir" w:hAnsi="Vazir" w:cs="Vazir"/>
+          <w:sz w:val="24"/>
+          <w:szCs w:val="24"/>
+          <w:lang w:bidi="fa-IR"/>
+        </w:rPr>
+        <w:t>What about you?Tell me your stories/</w:t>
+      </w:r>
+    </w:p>
+    <w:p>
+      <w:pPr>
+        <w:jc w:val="right"/>
+        <w:rPr>
+          <w:rFonts w:ascii="Vazir" w:hAnsi="Vazir" w:cs="Vazir" w:hint="cs"/>
+          <w:sz w:val="24"/>
+          <w:szCs w:val="24"/>
+          <w:rtl/>
+          <w:lang w:bidi="fa-IR"/>
+        </w:rPr>
+      </w:pPr>
+      <w:r>
+        <w:rPr>
+          <w:rFonts w:ascii="Vazir" w:hAnsi="Vazir" w:cs="Vazir" w:hint="cs"/>
+          <w:sz w:val="24"/>
+          <w:szCs w:val="24"/>
+          <w:rtl/>
+          <w:lang w:bidi="fa-IR"/>
+        </w:rPr>
+        <w:t>تو چطور؟داستان هاتو برام بگو.</w:t>
+      </w:r>
+    </w:p>
+    <w:p>
+      <w:pPr>
+        <w:bidi/>
+        <w:jc w:val="right"/>
+        <w:rPr>
+          <w:rFonts w:ascii="Vazir" w:hAnsi="Vazir" w:cs="Vazir"/>
+          <w:sz w:val="24"/>
+          <w:szCs w:val="24"/>
+          <w:lang w:bidi="fa-IR"/>
+        </w:rPr>
+      </w:pPr>
+      <w:r>
+        <w:rPr>
+          <w:rFonts w:ascii="Vazir" w:hAnsi="Vazir" w:cs="Vazir"/>
+          <w:sz w:val="24"/>
+          <w:szCs w:val="24"/>
+          <w:lang w:bidi="fa-IR"/>
+        </w:rPr>
+        <w:t>All right. Once...</w:t>
+      </w:r>
+    </w:p>
+    <w:p>
+      <w:pPr>
+        <w:jc w:val="right"/>
+        <w:rPr>
+          <w:rFonts w:ascii="Vazir" w:hAnsi="Vazir" w:cs="Vazir"/>
+          <w:sz w:val="24"/>
+          <w:szCs w:val="24"/>
+          <w:rtl/>
+          <w:lang w:bidi="fa-IR"/>
+        </w:rPr>
+      </w:pPr>
+      <w:r>
+        <w:rPr>
+          <w:rFonts w:ascii="Vazir" w:hAnsi="Vazir" w:cs="Vazir" w:hint="cs"/>
+          <w:sz w:val="24"/>
+          <w:szCs w:val="24"/>
+          <w:rtl/>
+          <w:lang w:bidi="fa-IR"/>
+        </w:rPr>
+        <w:t>خیلی خوب. یه بار...</w:t>
+      </w:r>
+    </w:p>
+    <w:p>
+      <w:pPr>
+        <w:bidi/>
+        <w:jc w:val="right"/>
+        <w:rPr>
+          <w:rFonts w:ascii="Vazir" w:hAnsi="Vazir" w:cs="Vazir"/>
+          <w:sz w:val="24"/>
+          <w:szCs w:val="24"/>
+          <w:lang w:bidi="fa-IR"/>
+        </w:rPr>
+      </w:pPr>
+      <w:r>
+        <w:rPr>
+          <w:rFonts w:ascii="Vazir" w:hAnsi="Vazir" w:cs="Vazir"/>
+          <w:sz w:val="24"/>
+          <w:szCs w:val="24"/>
+          <w:lang w:bidi="fa-IR"/>
+        </w:rPr>
+        <w:t>Once i got on the subway, right?</w:t>
+      </w:r>
+    </w:p>
+    <w:p>
+      <w:pPr>
+        <w:jc w:val="right"/>
+        <w:rPr>
+          <w:rFonts w:ascii="Vazir" w:hAnsi="Vazir" w:cs="Vazir"/>
+          <w:sz w:val="24"/>
+          <w:szCs w:val="24"/>
+          <w:rtl/>
+          <w:lang w:bidi="fa-IR"/>
+        </w:rPr>
+      </w:pPr>
+      <w:r>
+        <w:rPr>
+          <w:rFonts w:ascii="Vazir" w:hAnsi="Vazir" w:cs="Vazir" w:hint="cs"/>
+          <w:sz w:val="24"/>
+          <w:szCs w:val="24"/>
+          <w:rtl/>
+          <w:lang w:bidi="fa-IR"/>
+        </w:rPr>
+        <w:t>یه بار سوار مترو شدم،خب؟</w:t>
+      </w:r>
+    </w:p>
+    <w:p>
+      <w:pPr>
+        <w:bidi/>
+        <w:jc w:val="right"/>
+        <w:rPr>
+          <w:rFonts w:ascii="Vazir" w:hAnsi="Vazir" w:cs="Vazir"/>
+          <w:sz w:val="24"/>
+          <w:szCs w:val="24"/>
+          <w:lang w:bidi="fa-IR"/>
+        </w:rPr>
+      </w:pPr>
+      <w:r>
+        <w:rPr>
+          <w:rFonts w:ascii="Vazir" w:hAnsi="Vazir" w:cs="Vazir"/>
+          <w:sz w:val="24"/>
+          <w:szCs w:val="24"/>
+          <w:lang w:bidi="fa-IR"/>
+        </w:rPr>
+        <w:t>And it was at night...</w:t>
+      </w:r>
+    </w:p>
+    <w:p>
+      <w:pPr>
+        <w:jc w:val="right"/>
+        <w:rPr>
+          <w:rFonts w:ascii="Vazir" w:hAnsi="Vazir" w:cs="Vazir"/>
+          <w:sz w:val="24"/>
+          <w:szCs w:val="24"/>
+          <w:lang w:bidi="fa-IR"/>
+        </w:rPr>
+      </w:pPr>
+      <w:r>
+        <w:rPr>
+          <w:rFonts w:ascii="Vazir" w:hAnsi="Vazir" w:cs="Vazir" w:hint="cs"/>
+          <w:sz w:val="24"/>
+          <w:szCs w:val="24"/>
+          <w:rtl/>
+          <w:lang w:bidi="fa-IR"/>
+        </w:rPr>
+        <w:t>و شب بود...</w:t>
+      </w:r>
+    </w:p>
+    <w:p>
+      <w:pPr>
+        <w:bidi/>
+        <w:jc w:val="right"/>
+        <w:rPr>
+          <w:rFonts w:ascii="Vazir" w:hAnsi="Vazir" w:cs="Vazir"/>
+          <w:sz w:val="24"/>
+          <w:szCs w:val="24"/>
+          <w:rtl/>
+          <w:lang w:bidi="fa-IR"/>
+        </w:rPr>
+      </w:pPr>
+      <w:r>
+        <w:rPr>
+          <w:rFonts w:ascii="Vazir" w:hAnsi="Vazir" w:cs="Vazir"/>
+          <w:sz w:val="24"/>
+          <w:szCs w:val="24"/>
+          <w:lang w:bidi="fa-IR"/>
+        </w:rPr>
+        <w:t>And i rode it all the way to brooklyn...</w:t>
+      </w:r>
+    </w:p>
+    <w:p>
+      <w:pPr>
+        <w:jc w:val="right"/>
+        <w:rPr>
+          <w:rFonts w:ascii="Vazir" w:hAnsi="Vazir" w:cs="Vazir"/>
+          <w:sz w:val="24"/>
+          <w:szCs w:val="24"/>
+          <w:lang w:bidi="fa-IR"/>
+        </w:rPr>
+      </w:pPr>
+      <w:r>
+        <w:rPr>
+          <w:rFonts w:ascii="Vazir" w:hAnsi="Vazir" w:cs="Vazir" w:hint="cs"/>
+          <w:sz w:val="24"/>
+          <w:szCs w:val="24"/>
+          <w:rtl/>
+          <w:lang w:bidi="fa-IR"/>
+        </w:rPr>
+        <w:t>همه راهو تا بروکلین سوارش شدم</w:t>
+      </w:r>
+    </w:p>
+    <w:p>
+      <w:pPr>
+        <w:bidi/>
+        <w:jc w:val="right"/>
+        <w:rPr>
+          <w:rFonts w:ascii="Vazir" w:hAnsi="Vazir" w:cs="Vazir"/>
+          <w:sz w:val="24"/>
+          <w:szCs w:val="24"/>
+          <w:rtl/>
+          <w:lang w:bidi="fa-IR"/>
+        </w:rPr>
+      </w:pPr>
+      <w:r>
+        <w:rPr>
+          <w:rFonts w:ascii="Vazir" w:hAnsi="Vazir" w:cs="Vazir"/>
+          <w:sz w:val="24"/>
+          <w:szCs w:val="24"/>
+          <w:lang w:bidi="fa-IR"/>
+        </w:rPr>
+        <w:t>Just for the hell of it.</w:t>
+      </w:r>
+    </w:p>
+    <w:p>
+      <w:pPr>
+        <w:jc w:val="right"/>
+        <w:rPr>
+          <w:rFonts w:ascii="Vazir" w:hAnsi="Vazir" w:cs="Vazir"/>
+          <w:sz w:val="24"/>
+          <w:szCs w:val="24"/>
+          <w:lang w:bidi="fa-IR"/>
+        </w:rPr>
+      </w:pPr>
+      <w:r>
+        <w:rPr>
+          <w:rFonts w:ascii="Vazir" w:hAnsi="Vazir" w:cs="Vazir" w:hint="cs"/>
+          <w:sz w:val="24"/>
+          <w:szCs w:val="24"/>
+          <w:rtl/>
+          <w:lang w:bidi="fa-IR"/>
+        </w:rPr>
+        <w:t>الکی و باسه سرگرمی</w:t>
+      </w:r>
+    </w:p>
+    <w:p>
+      <w:pPr>
+        <w:bidi/>
+        <w:jc w:val="right"/>
+        <w:rPr>
+          <w:rFonts w:ascii="Vazir" w:hAnsi="Vazir" w:cs="Vazir"/>
+          <w:sz w:val="24"/>
+          <w:szCs w:val="24"/>
+          <w:rtl/>
+          <w:lang w:bidi="fa-IR"/>
+        </w:rPr>
+      </w:pPr>
+      <w:r>
+        <w:rPr>
+          <w:rFonts w:ascii="Vazir" w:hAnsi="Vazir" w:cs="Vazir"/>
+          <w:sz w:val="24"/>
+          <w:szCs w:val="24"/>
+          <w:lang w:bidi="fa-IR"/>
+        </w:rPr>
+        <w:t>We talked till 2.it was this perfect evening.</w:t>
+      </w:r>
+    </w:p>
+    <w:p>
+      <w:pPr>
+        <w:jc w:val="right"/>
+        <w:rPr>
+          <w:rFonts w:ascii="Vazir" w:hAnsi="Vazir" w:cs="Vazir" w:hint="cs"/>
+          <w:sz w:val="24"/>
+          <w:szCs w:val="24"/>
+          <w:rtl/>
+          <w:lang w:bidi="fa-IR"/>
+        </w:rPr>
+      </w:pPr>
+      <w:r>
+        <w:rPr>
+          <w:rFonts w:ascii="Vazir" w:hAnsi="Vazir" w:cs="Vazir" w:hint="cs"/>
+          <w:sz w:val="24"/>
+          <w:szCs w:val="24"/>
+          <w:rtl/>
+          <w:lang w:bidi="fa-IR"/>
+        </w:rPr>
+        <w:t>ما تا ساعت 2 حرف زدیم.این شب عالی بود</w:t>
+      </w:r>
+    </w:p>
+    <w:p>
+      <w:pPr>
+        <w:bidi/>
+        <w:jc w:val="right"/>
+        <w:rPr>
+          <w:rFonts w:ascii="Vazir" w:hAnsi="Vazir" w:cs="Vazir"/>
+          <w:sz w:val="24"/>
+          <w:szCs w:val="24"/>
+          <w:rtl/>
+          <w:lang w:bidi="fa-IR"/>
+        </w:rPr>
+      </w:pPr>
+      <w:r>
+        <w:rPr>
+          <w:rFonts w:ascii="Vazir" w:hAnsi="Vazir" w:cs="Vazir"/>
+          <w:sz w:val="24"/>
+          <w:szCs w:val="24"/>
+          <w:lang w:bidi="fa-IR"/>
+        </w:rPr>
+        <w:t>More or less.</w:t>
+      </w:r>
+    </w:p>
+    <w:p>
+      <w:pPr>
+        <w:jc w:val="right"/>
+        <w:rPr>
+          <w:rFonts w:ascii="Vazir" w:hAnsi="Vazir" w:cs="Vazir"/>
+          <w:sz w:val="24"/>
+          <w:szCs w:val="24"/>
+          <w:lang w:bidi="fa-IR"/>
+        </w:rPr>
+      </w:pPr>
+      <w:r>
+        <w:rPr>
+          <w:rFonts w:ascii="Vazir" w:hAnsi="Vazir" w:cs="Vazir" w:hint="cs"/>
+          <w:sz w:val="24"/>
+          <w:szCs w:val="24"/>
+          <w:rtl/>
+          <w:lang w:bidi="fa-IR"/>
+        </w:rPr>
+        <w:t>کم و بیش</w:t>
+      </w:r>
+    </w:p>
+    <w:p>
+      <w:pPr>
+        <w:bidi/>
+        <w:jc w:val="right"/>
+        <w:rPr>
+          <w:rFonts w:ascii="Vazir" w:hAnsi="Vazir" w:cs="Vazir"/>
+          <w:sz w:val="24"/>
+          <w:szCs w:val="24"/>
+          <w:rtl/>
+          <w:lang w:bidi="fa-IR"/>
+        </w:rPr>
+      </w:pPr>
+      <w:r>
+        <w:rPr>
+          <w:rFonts w:ascii="Vazir" w:hAnsi="Vazir" w:cs="Vazir"/>
+          <w:sz w:val="24"/>
+          <w:szCs w:val="24"/>
+          <w:lang w:bidi="fa-IR"/>
+        </w:rPr>
+        <w:t>Suddenly, we realized we were in Yemen</w:t>
+      </w:r>
+      <w:r>
+        <w:rPr>
+          <w:rFonts w:ascii="Vazir" w:hAnsi="Vazir" w:cs="Vazir"/>
+          <w:sz w:val="24"/>
+          <w:szCs w:val="24"/>
+          <w:lang w:bidi="fa-IR"/>
+        </w:rPr>
+        <w:t>.</w:t>
+      </w:r>
+    </w:p>
+    <w:p>
+      <w:pPr>
+        <w:jc w:val="right"/>
+        <w:rPr>
+          <w:rFonts w:ascii="Vazir" w:hAnsi="Vazir" w:cs="Vazir"/>
+          <w:sz w:val="24"/>
+          <w:szCs w:val="24"/>
+          <w:lang w:bidi="fa-IR"/>
+        </w:rPr>
+      </w:pPr>
+      <w:r>
+        <w:rPr>
+          <w:rFonts w:ascii="Vazir" w:hAnsi="Vazir" w:cs="Vazir" w:hint="cs"/>
+          <w:sz w:val="24"/>
+          <w:szCs w:val="24"/>
+          <w:rtl/>
+          <w:lang w:bidi="fa-IR"/>
+        </w:rPr>
+        <w:t>یِهو متوجه شدیم تو یمن ایم</w:t>
+      </w:r>
+    </w:p>
+    <w:p>
+      <w:pPr>
+        <w:bidi/>
+        <w:jc w:val="right"/>
+        <w:rPr>
+          <w:rFonts w:ascii="Vazir" w:hAnsi="Vazir" w:cs="Vazir"/>
+          <w:sz w:val="24"/>
+          <w:szCs w:val="24"/>
+          <w:rtl/>
+          <w:lang w:bidi="fa-IR"/>
+        </w:rPr>
+      </w:pPr>
+      <w:r>
+        <w:rPr>
+          <w:rFonts w:ascii="Vazir" w:hAnsi="Vazir" w:cs="Vazir"/>
+          <w:sz w:val="24"/>
+          <w:szCs w:val="24"/>
+          <w:lang w:bidi="fa-IR"/>
+        </w:rPr>
+        <w:t>I`m sorry, so “we” is?</w:t>
+      </w:r>
+    </w:p>
+    <w:p>
+      <w:pPr>
+        <w:jc w:val="right"/>
+        <w:rPr>
+          <w:rFonts w:ascii="Vazir" w:hAnsi="Vazir" w:cs="Vazir"/>
+          <w:sz w:val="24"/>
+          <w:szCs w:val="24"/>
+          <w:lang w:bidi="fa-IR"/>
+        </w:rPr>
+      </w:pPr>
+      <w:r>
+        <w:rPr>
+          <w:rFonts w:ascii="Vazir" w:hAnsi="Vazir" w:cs="Vazir" w:hint="cs"/>
+          <w:sz w:val="24"/>
+          <w:szCs w:val="24"/>
+          <w:rtl/>
+          <w:lang w:bidi="fa-IR"/>
+        </w:rPr>
+        <w:t>معذرت میخوام "ما" میشه....؟</w:t>
+      </w:r>
+    </w:p>
+    <w:p>
+      <w:pPr>
+        <w:bidi/>
+        <w:jc w:val="right"/>
+        <w:rPr>
+          <w:rFonts w:ascii="Vazir" w:hAnsi="Vazir" w:cs="Vazir"/>
+          <w:sz w:val="24"/>
+          <w:szCs w:val="24"/>
+          <w:rtl/>
+          <w:lang w:bidi="fa-IR"/>
+        </w:rPr>
+      </w:pPr>
+      <w:r>
+        <w:rPr>
+          <w:rFonts w:ascii="Vazir" w:hAnsi="Vazir" w:cs="Vazir"/>
+          <w:sz w:val="24"/>
+          <w:szCs w:val="24"/>
+          <w:lang w:bidi="fa-IR"/>
+        </w:rPr>
+        <w:t>“We” is me and Rick.</w:t>
+      </w:r>
+    </w:p>
+    <w:p>
+      <w:pPr>
+        <w:jc w:val="right"/>
+        <w:rPr>
+          <w:rFonts w:ascii="Vazir" w:hAnsi="Vazir" w:cs="Vazir"/>
+          <w:sz w:val="24"/>
+          <w:szCs w:val="24"/>
+          <w:lang w:bidi="fa-IR"/>
+        </w:rPr>
+      </w:pPr>
+      <w:r>
+        <w:rPr>
+          <w:rFonts w:ascii="Vazir" w:hAnsi="Vazir" w:cs="Vazir" w:hint="cs"/>
+          <w:sz w:val="24"/>
+          <w:szCs w:val="24"/>
+          <w:rtl/>
+          <w:lang w:bidi="fa-IR"/>
+        </w:rPr>
+        <w:lastRenderedPageBreak/>
+        <w:t>ما ینی من و ریک</w:t>
+      </w:r>
+    </w:p>
+    <w:p>
+      <w:pPr>
+        <w:bidi/>
+        <w:jc w:val="right"/>
+        <w:rPr>
+          <w:rFonts w:ascii="Vazir" w:hAnsi="Vazir" w:cs="Vazir"/>
+          <w:sz w:val="24"/>
+          <w:szCs w:val="24"/>
+          <w:rtl/>
+          <w:lang w:bidi="fa-IR"/>
+        </w:rPr>
+      </w:pPr>
+      <w:r>
+        <w:rPr>
+          <w:rFonts w:ascii="Vazir" w:hAnsi="Vazir" w:cs="Vazir"/>
+          <w:sz w:val="24"/>
+          <w:szCs w:val="24"/>
+          <w:lang w:bidi="fa-IR"/>
+        </w:rPr>
+        <w:t>Who`s Rick? Who`s Rick?</w:t>
+      </w:r>
+    </w:p>
+    <w:p>
+      <w:pPr>
+        <w:jc w:val="right"/>
+        <w:rPr>
+          <w:rFonts w:ascii="Vazir" w:hAnsi="Vazir" w:cs="Vazir"/>
+          <w:sz w:val="24"/>
+          <w:szCs w:val="24"/>
+          <w:lang w:bidi="fa-IR"/>
+        </w:rPr>
+      </w:pPr>
+      <w:r>
+        <w:rPr>
+          <w:rFonts w:ascii="Vazir" w:hAnsi="Vazir" w:cs="Vazir" w:hint="cs"/>
+          <w:sz w:val="24"/>
+          <w:szCs w:val="24"/>
+          <w:rtl/>
+          <w:lang w:bidi="fa-IR"/>
+        </w:rPr>
+        <w:t>ریک کیه؟ریک کیه؟</w:t>
+      </w:r>
+    </w:p>
+    <w:p>
+      <w:pPr>
+        <w:bidi/>
+        <w:jc w:val="right"/>
+        <w:rPr>
+          <w:rFonts w:ascii="Vazir" w:hAnsi="Vazir" w:cs="Vazir"/>
+          <w:sz w:val="24"/>
+          <w:szCs w:val="24"/>
+          <w:rtl/>
+          <w:lang w:bidi="fa-IR"/>
+        </w:rPr>
+      </w:pPr>
+      <w:r>
+        <w:rPr>
+          <w:rFonts w:ascii="Vazir" w:hAnsi="Vazir" w:cs="Vazir"/>
+          <w:sz w:val="24"/>
+          <w:szCs w:val="24"/>
+          <w:lang w:bidi="fa-IR"/>
+        </w:rPr>
+        <w:t>My husband.</w:t>
+      </w:r>
+    </w:p>
+    <w:p>
+      <w:pPr>
+        <w:jc w:val="right"/>
+        <w:rPr>
+          <w:rFonts w:ascii="Vazir" w:hAnsi="Vazir" w:cs="Vazir"/>
+          <w:sz w:val="24"/>
+          <w:szCs w:val="24"/>
+          <w:lang w:bidi="fa-IR"/>
+        </w:rPr>
+      </w:pPr>
+      <w:r>
+        <w:rPr>
+          <w:rFonts w:ascii="Vazir" w:hAnsi="Vazir" w:cs="Vazir" w:hint="cs"/>
+          <w:sz w:val="24"/>
+          <w:szCs w:val="24"/>
+          <w:rtl/>
+          <w:lang w:bidi="fa-IR"/>
+        </w:rPr>
+        <w:t>همسرم</w:t>
+      </w:r>
+    </w:p>
+    <w:p>
+      <w:pPr>
+        <w:bidi/>
+        <w:jc w:val="right"/>
+        <w:rPr>
+          <w:rFonts w:ascii="Vazir" w:hAnsi="Vazir" w:cs="Vazir"/>
+          <w:sz w:val="24"/>
+          <w:szCs w:val="24"/>
+          <w:rtl/>
+          <w:lang w:bidi="fa-IR"/>
+        </w:rPr>
+      </w:pPr>
+      <w:r>
+        <w:rPr>
+          <w:rFonts w:ascii="Vazir" w:hAnsi="Vazir" w:cs="Vazir"/>
+          <w:sz w:val="24"/>
+          <w:szCs w:val="24"/>
+          <w:lang w:bidi="fa-IR"/>
+        </w:rPr>
+        <w:t>Oh, so you`re divorced? No</w:t>
+      </w:r>
+    </w:p>
+    <w:p>
+      <w:pPr>
+        <w:jc w:val="right"/>
+        <w:rPr>
+          <w:rFonts w:ascii="Vazir" w:hAnsi="Vazir" w:cs="Vazir"/>
+          <w:sz w:val="24"/>
+          <w:szCs w:val="24"/>
+          <w:lang w:bidi="fa-IR"/>
+        </w:rPr>
+      </w:pPr>
+      <w:r>
+        <w:rPr>
+          <w:rFonts w:ascii="Vazir" w:hAnsi="Vazir" w:cs="Vazir" w:hint="cs"/>
+          <w:sz w:val="24"/>
+          <w:szCs w:val="24"/>
+          <w:rtl/>
+          <w:lang w:bidi="fa-IR"/>
+        </w:rPr>
+        <w:t>اوه، پس تو جدا شدی؟ نه؟</w:t>
+      </w:r>
+    </w:p>
+    <w:p>
+      <w:pPr>
+        <w:bidi/>
+        <w:jc w:val="right"/>
+        <w:rPr>
+          <w:rFonts w:ascii="Vazir" w:hAnsi="Vazir" w:cs="Vazir"/>
+          <w:sz w:val="24"/>
+          <w:szCs w:val="24"/>
+          <w:rtl/>
+          <w:lang w:bidi="fa-IR"/>
+        </w:rPr>
+      </w:pPr>
+      <w:r>
+        <w:rPr>
+          <w:rFonts w:ascii="Vazir" w:hAnsi="Vazir" w:cs="Vazir"/>
+          <w:sz w:val="24"/>
+          <w:szCs w:val="24"/>
+          <w:lang w:bidi="fa-IR"/>
+        </w:rPr>
+        <w:t>I`m sorry. So you`re widowed?Hopefully?</w:t>
+      </w:r>
+    </w:p>
+    <w:p>
+      <w:pPr>
+        <w:jc w:val="right"/>
+        <w:rPr>
+          <w:rFonts w:ascii="Vazir" w:hAnsi="Vazir" w:cs="Vazir"/>
+          <w:sz w:val="24"/>
+          <w:szCs w:val="24"/>
+          <w:lang w:bidi="fa-IR"/>
+        </w:rPr>
+      </w:pPr>
+      <w:r>
+        <w:rPr>
+          <w:rFonts w:ascii="Vazir" w:hAnsi="Vazir" w:cs="Vazir" w:hint="cs"/>
+          <w:sz w:val="24"/>
+          <w:szCs w:val="24"/>
+          <w:rtl/>
+          <w:lang w:bidi="fa-IR"/>
+        </w:rPr>
+        <w:t>معذرت میخوام.پس بیوه شدی؟ امیدوارم؟</w:t>
+      </w:r>
+    </w:p>
+    <w:p>
+      <w:pPr>
+        <w:bidi/>
+        <w:jc w:val="right"/>
+        <w:rPr>
+          <w:rFonts w:ascii="Vazir" w:hAnsi="Vazir" w:cs="Vazir"/>
+          <w:sz w:val="24"/>
+          <w:szCs w:val="24"/>
+          <w:rtl/>
+          <w:lang w:bidi="fa-IR"/>
+        </w:rPr>
+      </w:pPr>
+      <w:r>
+        <w:rPr>
+          <w:rFonts w:ascii="Vazir" w:hAnsi="Vazir" w:cs="Vazir"/>
+          <w:sz w:val="24"/>
+          <w:szCs w:val="24"/>
+          <w:lang w:bidi="fa-IR"/>
+        </w:rPr>
+        <w:t>No, I`m still married.</w:t>
+      </w:r>
+    </w:p>
+    <w:p>
+      <w:pPr>
+        <w:jc w:val="right"/>
+        <w:rPr>
+          <w:rFonts w:ascii="Vazir" w:hAnsi="Vazir" w:cs="Vazir"/>
+          <w:sz w:val="24"/>
+          <w:szCs w:val="24"/>
+          <w:lang w:bidi="fa-IR"/>
+        </w:rPr>
+      </w:pPr>
+      <w:r>
+        <w:rPr>
+          <w:rFonts w:ascii="Vazir" w:hAnsi="Vazir" w:cs="Vazir" w:hint="cs"/>
+          <w:sz w:val="24"/>
+          <w:szCs w:val="24"/>
+          <w:rtl/>
+          <w:lang w:bidi="fa-IR"/>
+        </w:rPr>
+        <w:t>نه من هنوز متاهلم.</w:t>
+      </w:r>
+    </w:p>
+    <w:p>
+      <w:pPr>
+        <w:bidi/>
+        <w:jc w:val="right"/>
+        <w:rPr>
+          <w:rFonts w:ascii="Vazir" w:hAnsi="Vazir" w:cs="Vazir"/>
+          <w:sz w:val="24"/>
+          <w:szCs w:val="24"/>
+          <w:rtl/>
+          <w:lang w:bidi="fa-IR"/>
+        </w:rPr>
+      </w:pPr>
+      <w:r>
+        <w:rPr>
+          <w:rFonts w:ascii="Vazir" w:hAnsi="Vazir" w:cs="Vazir"/>
+          <w:sz w:val="24"/>
+          <w:szCs w:val="24"/>
+          <w:lang w:bidi="fa-IR"/>
+        </w:rPr>
+        <w:t>So how would your husband feel about you sitting here with me...</w:t>
+      </w:r>
+    </w:p>
+    <w:p>
+      <w:pPr>
+        <w:jc w:val="right"/>
+        <w:rPr>
+          <w:rFonts w:ascii="Vazir" w:hAnsi="Vazir" w:cs="Vazir"/>
+          <w:sz w:val="24"/>
+          <w:szCs w:val="24"/>
+          <w:lang w:bidi="fa-IR"/>
+        </w:rPr>
+      </w:pPr>
+      <w:r>
+        <w:rPr>
+          <w:rFonts w:ascii="Vazir" w:hAnsi="Vazir" w:cs="Vazir" w:hint="cs"/>
+          <w:sz w:val="24"/>
+          <w:szCs w:val="24"/>
+          <w:rtl/>
+          <w:lang w:bidi="fa-IR"/>
+        </w:rPr>
+        <w:t>پس شوهرت چه حسی داره از اینکه اینجا با من بشینی</w:t>
+      </w:r>
+    </w:p>
+    <w:p>
+      <w:pPr>
+        <w:bidi/>
+        <w:jc w:val="right"/>
+        <w:rPr>
+          <w:rFonts w:ascii="Vazir" w:hAnsi="Vazir" w:cs="Vazir"/>
+          <w:sz w:val="24"/>
+          <w:szCs w:val="24"/>
+          <w:lang w:bidi="fa-IR"/>
+        </w:rPr>
+      </w:pPr>
+      <w:r>
+        <w:rPr>
+          <w:rFonts w:ascii="Vazir" w:hAnsi="Vazir" w:cs="Vazir"/>
+          <w:sz w:val="24"/>
+          <w:szCs w:val="24"/>
+          <w:lang w:bidi="fa-IR"/>
+        </w:rPr>
+        <w:t>...</w:t>
       </w:r>
       <w:bookmarkStart w:id="0" w:name="_GoBack"/>
+      <w:r>
+        <w:rPr>
+          <w:rFonts w:ascii="Vazir" w:hAnsi="Vazir" w:cs="Vazir"/>
+          <w:sz w:val="24"/>
+          <w:szCs w:val="24"/>
+          <w:lang w:bidi="fa-IR"/>
+        </w:rPr>
+        <w:t>sliding your foot so far up my leg</w:t>
+      </w:r>
       <w:bookmarkEnd w:id="0"/>
       <w:r>
         <w:rPr>
-          <w:rFonts w:ascii="Vazir" w:hAnsi="Vazir" w:cs="Vazir" w:hint="cs"/>
-          <w:sz w:val="24"/>
-          <w:szCs w:val="24"/>
-          <w:rtl/>
-          <w:lang w:bidi="fa-IR"/>
-        </w:rPr>
-        <w:t>)</w:t>
-      </w:r>
-    </w:p>
-    <w:p>
-      <w:pPr>
-        <w:bidi/>
-        <w:jc w:val="right"/>
-        <w:rPr>
-          <w:rFonts w:ascii="Vazir" w:hAnsi="Vazir" w:cs="Vazir"/>
-          <w:sz w:val="24"/>
-          <w:szCs w:val="24"/>
-          <w:lang w:bidi="fa-IR"/>
-        </w:rPr>
-      </w:pPr>
-      <w:r>
-        <w:rPr>
-          <w:rFonts w:ascii="Vazir" w:hAnsi="Vazir" w:cs="Vazir"/>
-          <w:sz w:val="24"/>
-          <w:szCs w:val="24"/>
-          <w:lang w:bidi="fa-IR"/>
-        </w:rPr>
-        <w:t>It was better than the troll thing.at least you got to see my head.</w:t>
-      </w:r>
-    </w:p>
-    <w:p>
-      <w:pPr>
-        <w:bidi/>
-        <w:jc w:val="right"/>
-        <w:rPr>
-          <w:rFonts w:ascii="Vazir" w:hAnsi="Vazir" w:cs="Vazir" w:hint="cs"/>
-          <w:sz w:val="24"/>
-          <w:szCs w:val="24"/>
-          <w:rtl/>
-          <w:lang w:bidi="fa-IR"/>
-        </w:rPr>
-      </w:pPr>
-      <w:r>
-        <w:rPr>
-          <w:rFonts w:ascii="Vazir" w:hAnsi="Vazir" w:cs="Vazir"/>
-          <w:sz w:val="24"/>
-          <w:szCs w:val="24"/>
-          <w:lang w:bidi="fa-IR"/>
-        </w:rPr>
-        <w:t>0:03:45</w:t>
+          <w:rFonts w:ascii="Vazir" w:hAnsi="Vazir" w:cs="Vazir"/>
+          <w:sz w:val="24"/>
+          <w:szCs w:val="24"/>
+          <w:lang w:bidi="fa-IR"/>
+        </w:rPr>
+        <w:t>...</w:t>
+      </w:r>
+    </w:p>
+    <w:p>
+      <w:pPr>
+        <w:bidi/>
+        <w:jc w:val="right"/>
+        <w:rPr>
+          <w:rFonts w:ascii="Vazir" w:hAnsi="Vazir" w:cs="Vazir"/>
+          <w:sz w:val="24"/>
+          <w:szCs w:val="24"/>
+          <w:lang w:bidi="fa-IR"/>
+        </w:rPr>
+      </w:pPr>
+      <w:r>
+        <w:rPr>
+          <w:rFonts w:ascii="Vazir" w:hAnsi="Vazir" w:cs="Vazir"/>
+          <w:sz w:val="24"/>
+          <w:szCs w:val="24"/>
+          <w:lang w:bidi="fa-IR"/>
+        </w:rPr>
+        <w:t>...you can count the change in my packet?</w:t>
+      </w:r>
+    </w:p>
+    <w:p>
+      <w:pPr>
+        <w:bidi/>
+        <w:jc w:val="right"/>
+        <w:rPr>
+          <w:rFonts w:ascii="Vazir" w:hAnsi="Vazir" w:cs="Vazir"/>
+          <w:sz w:val="24"/>
+          <w:szCs w:val="24"/>
+          <w:lang w:bidi="fa-IR"/>
+        </w:rPr>
+      </w:pPr>
+      <w:r>
+        <w:rPr>
+          <w:rFonts w:ascii="Vazir" w:hAnsi="Vazir" w:cs="Vazir"/>
+          <w:sz w:val="24"/>
+          <w:szCs w:val="24"/>
+          <w:lang w:bidi="fa-IR"/>
+        </w:rPr>
+        <w:t>Don`t worry.</w:t>
+      </w:r>
+    </w:p>
+    <w:p>
+      <w:pPr>
+        <w:bidi/>
+        <w:jc w:val="right"/>
+        <w:rPr>
+          <w:rFonts w:ascii="Vazir" w:hAnsi="Vazir" w:cs="Vazir"/>
+          <w:sz w:val="24"/>
+          <w:szCs w:val="24"/>
+          <w:lang w:bidi="fa-IR"/>
+        </w:rPr>
+      </w:pPr>
+      <w:r>
+        <w:rPr>
+          <w:rFonts w:ascii="Vazir" w:hAnsi="Vazir" w:cs="Vazir"/>
+          <w:sz w:val="24"/>
+          <w:szCs w:val="24"/>
+          <w:lang w:bidi="fa-IR"/>
+        </w:rPr>
+        <w:t>I imagine he`d be okay with you because he`s okay with Ethan.</w:t>
+      </w:r>
+    </w:p>
+    <w:p>
+      <w:pPr>
+        <w:bidi/>
+        <w:jc w:val="right"/>
+        <w:rPr>
+          <w:rFonts w:ascii="Vazir" w:hAnsi="Vazir" w:cs="Vazir"/>
+          <w:sz w:val="24"/>
+          <w:szCs w:val="24"/>
+          <w:lang w:bidi="fa-IR"/>
+        </w:rPr>
+      </w:pPr>
+      <w:r>
+        <w:rPr>
+          <w:rFonts w:ascii="Vazir" w:hAnsi="Vazir" w:cs="Vazir"/>
+          <w:sz w:val="24"/>
+          <w:szCs w:val="24"/>
+          <w:lang w:bidi="fa-IR"/>
+        </w:rPr>
+        <w:t>Ethan? There`s an Ethan?</w:t>
+      </w:r>
+    </w:p>
+    <w:p>
+      <w:pPr>
+        <w:bidi/>
+        <w:jc w:val="right"/>
+        <w:rPr>
+          <w:rFonts w:ascii="Vazir" w:hAnsi="Vazir" w:cs="Vazir"/>
+          <w:sz w:val="24"/>
+          <w:szCs w:val="24"/>
+          <w:lang w:bidi="fa-IR"/>
+        </w:rPr>
+      </w:pPr>
+      <w:r>
+        <w:rPr>
+          <w:rFonts w:ascii="Vazir" w:hAnsi="Vazir" w:cs="Vazir"/>
+          <w:sz w:val="24"/>
+          <w:szCs w:val="24"/>
+          <w:lang w:bidi="fa-IR"/>
+        </w:rPr>
+        <w:t>Ethan is my boyfriend.</w:t>
+      </w:r>
+    </w:p>
+    <w:p>
+      <w:pPr>
+        <w:bidi/>
+        <w:jc w:val="right"/>
+        <w:rPr>
+          <w:rFonts w:ascii="Vazir" w:hAnsi="Vazir" w:cs="Vazir"/>
+          <w:sz w:val="24"/>
+          <w:szCs w:val="24"/>
+          <w:lang w:bidi="fa-IR"/>
+        </w:rPr>
+      </w:pPr>
+      <w:r>
+        <w:rPr>
+          <w:rFonts w:ascii="Vazir" w:hAnsi="Vazir" w:cs="Vazir"/>
+          <w:sz w:val="24"/>
+          <w:szCs w:val="24"/>
+          <w:lang w:bidi="fa-IR"/>
+        </w:rPr>
+        <w:t>So, uh, what kind of relationship do you imagine us having...</w:t>
+      </w:r>
+    </w:p>
+    <w:p>
+      <w:pPr>
+        <w:bidi/>
+        <w:jc w:val="right"/>
+        <w:rPr>
+          <w:rFonts w:ascii="Vazir" w:hAnsi="Vazir" w:cs="Vazir"/>
+          <w:sz w:val="24"/>
+          <w:szCs w:val="24"/>
+          <w:lang w:bidi="fa-IR"/>
+        </w:rPr>
+      </w:pPr>
+      <w:r>
+        <w:rPr>
+          <w:rFonts w:ascii="Vazir" w:hAnsi="Vazir" w:cs="Vazir"/>
+          <w:sz w:val="24"/>
+          <w:szCs w:val="24"/>
+          <w:lang w:bidi="fa-IR"/>
+        </w:rPr>
+        <w:t>...If you already have a husband and a boyfriend?</w:t>
+      </w:r>
+    </w:p>
+    <w:p>
+      <w:pPr>
+        <w:bidi/>
+        <w:jc w:val="right"/>
+        <w:rPr>
+          <w:rFonts w:ascii="Vazir" w:hAnsi="Vazir" w:cs="Vazir"/>
+          <w:sz w:val="24"/>
+          <w:szCs w:val="24"/>
+          <w:lang w:bidi="fa-IR"/>
+        </w:rPr>
+      </w:pPr>
+      <w:r>
+        <w:rPr>
+          <w:rFonts w:ascii="Vazir" w:hAnsi="Vazir" w:cs="Vazir"/>
+          <w:sz w:val="24"/>
+          <w:szCs w:val="24"/>
+          <w:lang w:bidi="fa-IR"/>
+        </w:rPr>
+        <w:t>I suppose, mainly sexual.</w:t>
+      </w:r>
+    </w:p>
+    <w:p>
+      <w:pPr>
+        <w:bidi/>
+        <w:jc w:val="right"/>
+        <w:rPr>
+          <w:rFonts w:ascii="Vazir" w:hAnsi="Vazir" w:cs="Vazir"/>
+          <w:sz w:val="24"/>
+          <w:szCs w:val="24"/>
+          <w:lang w:bidi="fa-IR"/>
+        </w:rPr>
+      </w:pPr>
+      <w:r>
+        <w:rPr>
+          <w:rFonts w:ascii="Vazir" w:hAnsi="Vazir" w:cs="Vazir"/>
+          <w:sz w:val="24"/>
+          <w:szCs w:val="24"/>
+          <w:lang w:bidi="fa-IR"/>
+        </w:rPr>
+        <w:t>I`m sorry it didn`t work out.</w:t>
+      </w:r>
+    </w:p>
+    <w:p>
+      <w:pPr>
+        <w:bidi/>
+        <w:jc w:val="right"/>
+        <w:rPr>
+          <w:rFonts w:ascii="Vazir" w:hAnsi="Vazir" w:cs="Vazir"/>
+          <w:sz w:val="24"/>
+          <w:szCs w:val="24"/>
+          <w:lang w:bidi="fa-IR"/>
+        </w:rPr>
+      </w:pPr>
+      <w:r>
+        <w:rPr>
+          <w:rFonts w:ascii="Vazir" w:hAnsi="Vazir" w:cs="Vazir"/>
+          <w:sz w:val="24"/>
+          <w:szCs w:val="24"/>
+          <w:lang w:bidi="fa-IR"/>
+        </w:rPr>
+        <w:lastRenderedPageBreak/>
+        <w:t>What not work out?I`m seeing her again on Th</w:t>
+      </w:r>
+      <w:r>
+        <w:rPr>
+          <w:rFonts w:ascii="Vazir" w:hAnsi="Vazir" w:cs="Vazir"/>
+          <w:sz w:val="24"/>
+          <w:szCs w:val="24"/>
+          <w:lang w:bidi="fa-IR"/>
+        </w:rPr>
+        <w:t>ursday.</w:t>
+      </w:r>
+    </w:p>
+    <w:p>
+      <w:pPr>
+        <w:bidi/>
+        <w:jc w:val="right"/>
+        <w:rPr>
+          <w:rFonts w:ascii="Vazir" w:hAnsi="Vazir" w:cs="Vazir"/>
+          <w:sz w:val="24"/>
+          <w:szCs w:val="24"/>
+          <w:lang w:bidi="fa-IR"/>
+        </w:rPr>
+      </w:pPr>
+      <w:r>
+        <w:rPr>
+          <w:rFonts w:ascii="Vazir" w:hAnsi="Vazir" w:cs="Vazir"/>
+          <w:sz w:val="24"/>
+          <w:szCs w:val="24"/>
+          <w:lang w:bidi="fa-IR"/>
+        </w:rPr>
+        <w:t>Didn`t you listen to the story?</w:t>
+      </w:r>
+    </w:p>
+    <w:p>
+      <w:pPr>
+        <w:bidi/>
+        <w:jc w:val="right"/>
+        <w:rPr>
+          <w:rFonts w:ascii="Vazir" w:hAnsi="Vazir" w:cs="Vazir"/>
+          <w:sz w:val="24"/>
+          <w:szCs w:val="24"/>
+          <w:lang w:bidi="fa-IR"/>
+        </w:rPr>
+      </w:pPr>
+      <w:r>
+        <w:rPr>
+          <w:rFonts w:ascii="Vazir" w:hAnsi="Vazir" w:cs="Vazir"/>
+          <w:sz w:val="24"/>
+          <w:szCs w:val="24"/>
+          <w:lang w:bidi="fa-IR"/>
+        </w:rPr>
+        <w:t>0:06:36</w:t>
+      </w:r>
+    </w:p>
+    <w:p>
+      <w:pPr>
+        <w:bidi/>
+        <w:jc w:val="right"/>
+        <w:rPr>
+          <w:rFonts w:ascii="Vazir" w:hAnsi="Vazir" w:cs="Vazir"/>
+          <w:sz w:val="24"/>
+          <w:szCs w:val="24"/>
+          <w:lang w:bidi="fa-IR"/>
+        </w:rPr>
+      </w:pPr>
+      <w:r>
+        <w:rPr>
+          <w:rFonts w:ascii="Vazir" w:hAnsi="Vazir" w:cs="Vazir"/>
+          <w:sz w:val="24"/>
+          <w:szCs w:val="24"/>
+          <w:lang w:bidi="fa-IR"/>
+        </w:rPr>
+        <w:t xml:space="preserve"> </w:t>
       </w:r>
     </w:p>
     <w:sectPr>

</xml_diff>